<commit_message>
phone regex & structure update
</commit_message>
<xml_diff>
--- a/diags&reqs/Требования.docx
+++ b/diags&reqs/Требования.docx
@@ -670,14 +670,7 @@
           <w:sz w:val="28"/>
           <w:szCs w:val="28"/>
         </w:rPr>
-        <w:t>Оптовая</w:t>
-      </w:r>
-      <w:r>
-        <w:rPr>
-          <w:sz w:val="28"/>
-          <w:szCs w:val="28"/>
-        </w:rPr>
-        <w:t xml:space="preserve"> цена</w:t>
+        <w:t>Оптовая цена</w:t>
       </w:r>
       <w:r>
         <w:rPr>
@@ -904,8 +897,91 @@
         <w:rPr>
           <w:sz w:val="28"/>
           <w:szCs w:val="28"/>
+        </w:rPr>
+        <w:t>“</w:t>
+      </w:r>
+      <w:r>
+        <w:rPr>
+          <w:sz w:val="28"/>
+          <w:szCs w:val="28"/>
+        </w:rPr>
+        <w:t>Адрес</w:t>
+      </w:r>
+      <w:r>
+        <w:rPr>
+          <w:sz w:val="28"/>
+          <w:szCs w:val="28"/>
+        </w:rPr>
+        <w:t>”</w:t>
+      </w:r>
+      <w:r>
+        <w:rPr>
+          <w:sz w:val="28"/>
+          <w:szCs w:val="28"/>
+        </w:rPr>
+        <w:t xml:space="preserve"> </w:t>
+      </w:r>
+      <w:r>
+        <w:rPr>
+          <w:sz w:val="28"/>
+          <w:szCs w:val="28"/>
+        </w:rPr>
+        <w:t>необязательно.</w:t>
+      </w:r>
+    </w:p>
+    <w:p>
+      <w:pPr>
+        <w:rPr>
+          <w:sz w:val="28"/>
+          <w:szCs w:val="28"/>
+        </w:rPr>
+      </w:pPr>
+      <w:r>
+        <w:rPr>
+          <w:b/>
+          <w:bCs/>
+          <w:sz w:val="28"/>
+          <w:szCs w:val="28"/>
+        </w:rPr>
+        <w:t xml:space="preserve">Требования к таблице </w:t>
+      </w:r>
+      <w:r>
+        <w:rPr>
+          <w:b/>
+          <w:bCs/>
+          <w:sz w:val="28"/>
+          <w:szCs w:val="28"/>
           <w:lang w:val="en-US"/>
         </w:rPr>
+        <w:t>Deal</w:t>
+      </w:r>
+      <w:r>
+        <w:rPr>
+          <w:sz w:val="28"/>
+          <w:szCs w:val="28"/>
+        </w:rPr>
+        <w:t>:</w:t>
+      </w:r>
+    </w:p>
+    <w:p>
+      <w:pPr>
+        <w:rPr>
+          <w:sz w:val="28"/>
+          <w:szCs w:val="28"/>
+        </w:rPr>
+      </w:pPr>
+      <w:r>
+        <w:rPr>
+          <w:sz w:val="28"/>
+          <w:szCs w:val="28"/>
+        </w:rPr>
+        <w:t xml:space="preserve">Поле </w:t>
+      </w:r>
+      <w:r>
+        <w:rPr>
+          <w:sz w:val="28"/>
+          <w:szCs w:val="28"/>
+        </w:rPr>
         <w:t>“</w:t>
       </w:r>
       <w:r>
@@ -913,7 +989,84 @@
           <w:sz w:val="28"/>
           <w:szCs w:val="28"/>
         </w:rPr>
-        <w:t>Адрес</w:t>
+        <w:t>Количество</w:t>
+      </w:r>
+      <w:r>
+        <w:rPr>
+          <w:sz w:val="28"/>
+          <w:szCs w:val="28"/>
+        </w:rPr>
+        <w:t>”</w:t>
+      </w:r>
+      <w:r>
+        <w:rPr>
+          <w:sz w:val="28"/>
+          <w:szCs w:val="28"/>
+        </w:rPr>
+        <w:t xml:space="preserve"> </w:t>
+      </w:r>
+      <w:r>
+        <w:rPr>
+          <w:sz w:val="28"/>
+          <w:szCs w:val="28"/>
+        </w:rPr>
+        <w:t>является обязательным</w:t>
+      </w:r>
+      <w:r>
+        <w:rPr>
+          <w:sz w:val="28"/>
+          <w:szCs w:val="28"/>
+        </w:rPr>
+        <w:t xml:space="preserve"> и неравным нулю</w:t>
+      </w:r>
+      <w:r>
+        <w:rPr>
+          <w:sz w:val="28"/>
+          <w:szCs w:val="28"/>
+        </w:rPr>
+        <w:t xml:space="preserve">. </w:t>
+      </w:r>
+      <w:r>
+        <w:rPr>
+          <w:sz w:val="28"/>
+          <w:szCs w:val="28"/>
+        </w:rPr>
+        <w:t xml:space="preserve"> Поле </w:t>
+      </w:r>
+      <w:r>
+        <w:rPr>
+          <w:sz w:val="28"/>
+          <w:szCs w:val="28"/>
+        </w:rPr>
+        <w:t>“</w:t>
+      </w:r>
+      <w:r>
+        <w:rPr>
+          <w:sz w:val="28"/>
+          <w:szCs w:val="28"/>
+        </w:rPr>
+        <w:t>Дата покупки</w:t>
+      </w:r>
+      <w:r>
+        <w:rPr>
+          <w:sz w:val="28"/>
+          <w:szCs w:val="28"/>
+        </w:rPr>
+        <w:t>”</w:t>
+      </w:r>
+      <w:r>
+        <w:rPr>
+          <w:sz w:val="28"/>
+          <w:szCs w:val="28"/>
+        </w:rPr>
+        <w:t xml:space="preserve"> является обязатель</w:t>
+      </w:r>
+      <w:r>
+        <w:rPr>
+          <w:sz w:val="28"/>
+          <w:szCs w:val="28"/>
+        </w:rPr>
+        <w:t>н</w:t>
       </w:r>
       <w:bookmarkStart w:id="0" w:name="_GoBack"/>
       <w:bookmarkEnd w:id="0"/>
@@ -921,156 +1074,8 @@
         <w:rPr>
           <w:sz w:val="28"/>
           <w:szCs w:val="28"/>
-          <w:lang w:val="en-US"/>
-        </w:rPr>
-        <w:t>”</w:t>
-      </w:r>
-      <w:r>
-        <w:rPr>
-          <w:sz w:val="28"/>
-          <w:szCs w:val="28"/>
-        </w:rPr>
-        <w:t xml:space="preserve"> </w:t>
-      </w:r>
-      <w:r>
-        <w:rPr>
-          <w:sz w:val="28"/>
-          <w:szCs w:val="28"/>
-        </w:rPr>
-        <w:t>необязательно.</w:t>
-      </w:r>
-    </w:p>
-    <w:p>
-      <w:pPr>
-        <w:rPr>
-          <w:sz w:val="28"/>
-          <w:szCs w:val="28"/>
-        </w:rPr>
-      </w:pPr>
-      <w:r>
-        <w:rPr>
-          <w:b/>
-          <w:bCs/>
-          <w:sz w:val="28"/>
-          <w:szCs w:val="28"/>
-        </w:rPr>
-        <w:t xml:space="preserve">Требования к таблице </w:t>
-      </w:r>
-      <w:r>
-        <w:rPr>
-          <w:b/>
-          <w:bCs/>
-          <w:sz w:val="28"/>
-          <w:szCs w:val="28"/>
-          <w:lang w:val="en-US"/>
-        </w:rPr>
-        <w:t>Deal</w:t>
-      </w:r>
-      <w:r>
-        <w:rPr>
-          <w:sz w:val="28"/>
-          <w:szCs w:val="28"/>
-        </w:rPr>
-        <w:t>:</w:t>
-      </w:r>
-    </w:p>
-    <w:p>
-      <w:pPr>
-        <w:rPr>
-          <w:sz w:val="28"/>
-          <w:szCs w:val="28"/>
-        </w:rPr>
-      </w:pPr>
-      <w:r>
-        <w:rPr>
-          <w:sz w:val="28"/>
-          <w:szCs w:val="28"/>
-        </w:rPr>
-        <w:t xml:space="preserve">Поле </w:t>
-      </w:r>
-      <w:r>
-        <w:rPr>
-          <w:sz w:val="28"/>
-          <w:szCs w:val="28"/>
-        </w:rPr>
-        <w:t>“</w:t>
-      </w:r>
-      <w:r>
-        <w:rPr>
-          <w:sz w:val="28"/>
-          <w:szCs w:val="28"/>
-        </w:rPr>
-        <w:t>Количество</w:t>
-      </w:r>
-      <w:r>
-        <w:rPr>
-          <w:sz w:val="28"/>
-          <w:szCs w:val="28"/>
-        </w:rPr>
-        <w:t>”</w:t>
-      </w:r>
-      <w:r>
-        <w:rPr>
-          <w:sz w:val="28"/>
-          <w:szCs w:val="28"/>
-        </w:rPr>
-        <w:t xml:space="preserve"> </w:t>
-      </w:r>
-      <w:r>
-        <w:rPr>
-          <w:sz w:val="28"/>
-          <w:szCs w:val="28"/>
-        </w:rPr>
-        <w:t>является обязательным</w:t>
-      </w:r>
-      <w:r>
-        <w:rPr>
-          <w:sz w:val="28"/>
-          <w:szCs w:val="28"/>
-        </w:rPr>
-        <w:t xml:space="preserve"> и неравным нулю</w:t>
-      </w:r>
-      <w:r>
-        <w:rPr>
-          <w:sz w:val="28"/>
-          <w:szCs w:val="28"/>
-        </w:rPr>
-        <w:t xml:space="preserve">. </w:t>
-      </w:r>
-      <w:r>
-        <w:rPr>
-          <w:sz w:val="28"/>
-          <w:szCs w:val="28"/>
-        </w:rPr>
-        <w:t xml:space="preserve"> Поле </w:t>
-      </w:r>
-      <w:r>
-        <w:rPr>
-          <w:sz w:val="28"/>
-          <w:szCs w:val="28"/>
-        </w:rPr>
-        <w:t>“</w:t>
-      </w:r>
-      <w:r>
-        <w:rPr>
-          <w:sz w:val="28"/>
-          <w:szCs w:val="28"/>
-        </w:rPr>
-        <w:t>Дата покупки</w:t>
-      </w:r>
-      <w:r>
-        <w:rPr>
-          <w:sz w:val="28"/>
-          <w:szCs w:val="28"/>
-        </w:rPr>
-        <w:t>”</w:t>
-      </w:r>
-      <w:r>
-        <w:rPr>
-          <w:sz w:val="28"/>
-          <w:szCs w:val="28"/>
-        </w:rPr>
-        <w:t xml:space="preserve"> является обязательым. </w:t>
+        </w:rPr>
+        <w:t xml:space="preserve">ым. </w:t>
       </w:r>
       <w:r>
         <w:rPr>
@@ -1317,6 +1322,7 @@
     <w:lsdException w:name="HTML Sample" w:semiHidden="1" w:unhideWhenUsed="1"/>
     <w:lsdException w:name="HTML Typewriter" w:semiHidden="1" w:unhideWhenUsed="1"/>
     <w:lsdException w:name="HTML Variable" w:semiHidden="1" w:unhideWhenUsed="1"/>
+    <w:lsdException w:name="Normal Table" w:semiHidden="1" w:unhideWhenUsed="1"/>
     <w:lsdException w:name="annotation subject" w:semiHidden="1" w:unhideWhenUsed="1"/>
     <w:lsdException w:name="No List" w:semiHidden="1" w:unhideWhenUsed="1"/>
     <w:lsdException w:name="Outline List 1" w:semiHidden="1" w:unhideWhenUsed="1"/>
@@ -1359,8 +1365,11 @@
     <w:lsdException w:name="Table Contemporary" w:semiHidden="1" w:unhideWhenUsed="1"/>
     <w:lsdException w:name="Table Elegant" w:semiHidden="1" w:unhideWhenUsed="1"/>
     <w:lsdException w:name="Table Professional" w:semiHidden="1" w:unhideWhenUsed="1"/>
+    <w:lsdException w:name="Table Subtle 1" w:semiHidden="1" w:unhideWhenUsed="1"/>
     <w:lsdException w:name="Table Subtle 2" w:semiHidden="1" w:unhideWhenUsed="1"/>
     <w:lsdException w:name="Table Web 1" w:semiHidden="1" w:unhideWhenUsed="1"/>
+    <w:lsdException w:name="Table Web 2" w:semiHidden="1" w:unhideWhenUsed="1"/>
+    <w:lsdException w:name="Table Web 3" w:semiHidden="1" w:unhideWhenUsed="1"/>
     <w:lsdException w:name="Balloon Text" w:semiHidden="1" w:unhideWhenUsed="1"/>
     <w:lsdException w:name="Table Grid" w:uiPriority="39"/>
     <w:lsdException w:name="Table Theme" w:semiHidden="1" w:unhideWhenUsed="1"/>

</xml_diff>